<commit_message>
Update Tomra Altium – User Instructions.docx
</commit_message>
<xml_diff>
--- a/DOC/Tomra Altium – User Instructions.docx
+++ b/DOC/Tomra Altium – User Instructions.docx
@@ -111,13 +111,13 @@
         </w:rPr>
       </w:pPr>
     </w:p>
-    <w:bookmarkStart w:id="2" w:name="_Toc406423182" w:displacedByCustomXml="next"/>
+    <w:bookmarkStart w:id="2" w:name="_Toc31873244" w:displacedByCustomXml="next"/>
     <w:bookmarkStart w:id="3" w:name="_Ref406420928" w:displacedByCustomXml="next"/>
-    <w:bookmarkStart w:id="4" w:name="_Toc31873244" w:displacedByCustomXml="next"/>
-    <w:bookmarkStart w:id="5" w:name="_Toc304901943" w:displacedByCustomXml="next"/>
-    <w:bookmarkStart w:id="6" w:name="_Toc304972304" w:displacedByCustomXml="next"/>
-    <w:bookmarkStart w:id="7" w:name="_Toc304974224" w:displacedByCustomXml="next"/>
-    <w:bookmarkStart w:id="8" w:name="_Toc377992528" w:displacedByCustomXml="next"/>
+    <w:bookmarkStart w:id="4" w:name="_Toc406423182" w:displacedByCustomXml="next"/>
+    <w:bookmarkStart w:id="5" w:name="_Toc377992528" w:displacedByCustomXml="next"/>
+    <w:bookmarkStart w:id="6" w:name="_Toc304974224" w:displacedByCustomXml="next"/>
+    <w:bookmarkStart w:id="7" w:name="_Toc304972304" w:displacedByCustomXml="next"/>
+    <w:bookmarkStart w:id="8" w:name="_Toc304901943" w:displacedByCustomXml="next"/>
     <w:sdt>
       <w:sdtPr>
         <w:rPr>
@@ -3588,11 +3588,11 @@
         </w:rPr>
         <w:t>og</w:t>
       </w:r>
-      <w:bookmarkEnd w:id="9"/>
       <w:bookmarkEnd w:id="8"/>
       <w:bookmarkEnd w:id="7"/>
       <w:bookmarkEnd w:id="6"/>
       <w:bookmarkEnd w:id="5"/>
+      <w:bookmarkEnd w:id="9"/>
     </w:p>
     <w:tbl>
       <w:tblPr>
@@ -3772,19 +3772,31 @@
           <w:tcPr>
             <w:tcW w:w="1383" w:type="dxa"/>
           </w:tcPr>
-          <w:p/>
+          <w:p>
+            <w:r>
+              <w:t>2020-02-25</w:t>
+            </w:r>
+          </w:p>
         </w:tc>
         <w:tc>
           <w:tcPr>
             <w:tcW w:w="851" w:type="dxa"/>
           </w:tcPr>
-          <w:p/>
+          <w:p>
+            <w:r>
+              <w:t>SJ</w:t>
+            </w:r>
+          </w:p>
         </w:tc>
         <w:tc>
           <w:tcPr>
             <w:tcW w:w="5103" w:type="dxa"/>
           </w:tcPr>
-          <w:p/>
+          <w:p>
+            <w:r>
+              <w:t>Changed path on examples and templates</w:t>
+            </w:r>
+          </w:p>
         </w:tc>
         <w:tc>
           <w:tcPr>
@@ -4035,7 +4047,15 @@
         <w:t>ly</w:t>
       </w:r>
       <w:r>
-        <w:t xml:space="preserve"> has one full license and three schematic only (“Altium Schematic SE”) licenses. </w:t>
+        <w:t xml:space="preserve"> has one full license and three </w:t>
+      </w:r>
+      <w:proofErr w:type="gramStart"/>
+      <w:r>
+        <w:t>schematic</w:t>
+      </w:r>
+      <w:proofErr w:type="gramEnd"/>
+      <w:r>
+        <w:t xml:space="preserve"> only (“Altium Schematic SE”) licenses. </w:t>
       </w:r>
     </w:p>
     <w:p>
@@ -4078,7 +4098,15 @@
     </w:p>
     <w:p>
       <w:r>
-        <w:t>There are a number of setting</w:t>
+        <w:t xml:space="preserve">There are </w:t>
+      </w:r>
+      <w:proofErr w:type="gramStart"/>
+      <w:r>
+        <w:t>a number of</w:t>
+      </w:r>
+      <w:proofErr w:type="gramEnd"/>
+      <w:r>
+        <w:t xml:space="preserve"> setting</w:t>
       </w:r>
       <w:r>
         <w:t>s</w:t>
@@ -4133,6 +4161,17 @@
       <w:r>
         <w:t>Set Template folder under</w:t>
       </w:r>
+      <w:r>
+        <w:t xml:space="preserve"> (you will need to go </w:t>
+      </w:r>
+      <w:proofErr w:type="spellStart"/>
+      <w:r>
+        <w:t>trough</w:t>
+      </w:r>
+      <w:proofErr w:type="spellEnd"/>
+      <w:r>
+        <w:t xml:space="preserve"> chapter 6 first)</w:t>
+      </w:r>
     </w:p>
     <w:p>
       <w:r>
@@ -4141,16 +4180,43 @@
       <w:r>
         <w:t xml:space="preserve"> to</w:t>
       </w:r>
+      <w:r>
+        <w:t xml:space="preserve"> </w:t>
+      </w:r>
     </w:p>
     <w:p>
       <w:r>
         <w:t>“</w:t>
       </w:r>
       <w:r>
-        <w:t>J:\TECHNOLOGY\HDW\Altium\Templates</w:t>
-      </w:r>
+        <w:t xml:space="preserve">(your local repository </w:t>
+      </w:r>
+      <w:proofErr w:type="gramStart"/>
+      <w:r>
+        <w:t>folder)</w:t>
+      </w:r>
+      <w:r>
+        <w:t>\DOC</w:t>
+      </w:r>
+      <w:r>
+        <w:t>\Templates</w:t>
+      </w:r>
+      <w:proofErr w:type="gramEnd"/>
       <w:r>
         <w:t>”</w:t>
+      </w:r>
+    </w:p>
+    <w:p>
+      <w:r>
+        <w:t xml:space="preserve">The Template folder is on </w:t>
+      </w:r>
+      <w:proofErr w:type="spellStart"/>
+      <w:r>
+        <w:t>Github</w:t>
+      </w:r>
+      <w:proofErr w:type="spellEnd"/>
+      <w:r>
+        <w:t xml:space="preserve"> for simple sharing and revision control.</w:t>
       </w:r>
     </w:p>
     <w:p>
@@ -4464,7 +4530,14 @@
         <w:rPr>
           <w:lang w:val="en-US"/>
         </w:rPr>
-        <w:t xml:space="preserve"> in .</w:t>
+        <w:t xml:space="preserve"> </w:t>
+      </w:r>
+      <w:proofErr w:type="gramStart"/>
+      <w:r>
+        <w:rPr>
+          <w:lang w:val="en-US"/>
+        </w:rPr>
+        <w:t>in .</w:t>
       </w:r>
       <w:proofErr w:type="spellStart"/>
       <w:r>
@@ -4474,6 +4547,7 @@
         <w:t>schlib</w:t>
       </w:r>
       <w:proofErr w:type="spellEnd"/>
+      <w:proofErr w:type="gramEnd"/>
       <w:r>
         <w:rPr>
           <w:lang w:val="en-US"/>
@@ -6089,7 +6163,15 @@
         <w:contextualSpacing w:val="0"/>
       </w:pPr>
       <w:r>
-        <w:t>Notation of what the pin actually is used for should be done in free text in the schematic</w:t>
+        <w:t xml:space="preserve">Notation of what the pin </w:t>
+      </w:r>
+      <w:proofErr w:type="gramStart"/>
+      <w:r>
+        <w:t>actually is</w:t>
+      </w:r>
+      <w:proofErr w:type="gramEnd"/>
+      <w:r>
+        <w:t xml:space="preserve"> used for should be done in free text in the schematic</w:t>
       </w:r>
     </w:p>
     <w:p>
@@ -6268,11 +6350,16 @@
         <w:t>A “Power port” of style “bar” shall be used to voltage rails. The name is adjusted to for example</w:t>
       </w:r>
       <w:r>
-        <w:t xml:space="preserve"> “5V”, “3V3”, “1V8”</w:t>
+        <w:t xml:space="preserve"> “5V”, “3V3”, “1</w:t>
+      </w:r>
+      <w:proofErr w:type="gramStart"/>
+      <w:r>
+        <w:t>V8”</w:t>
       </w:r>
       <w:r>
         <w:t>…</w:t>
       </w:r>
+      <w:proofErr w:type="gramEnd"/>
       <w:r>
         <w:t xml:space="preserve"> </w:t>
       </w:r>
@@ -6294,8 +6381,13 @@
       <w:bookmarkEnd w:id="30"/>
     </w:p>
     <w:p>
-      <w:r>
-        <w:t>More or less all design contains components that are not to be mounted. Using variants in Altium simplifies the wa</w:t>
+      <w:proofErr w:type="gramStart"/>
+      <w:r>
+        <w:t>More or less all</w:t>
+      </w:r>
+      <w:proofErr w:type="gramEnd"/>
+      <w:r>
+        <w:t xml:space="preserve"> design contains components that are not to be mounted. Using variants in Altium simplifies the wa</w:t>
       </w:r>
       <w:r>
         <w:t xml:space="preserve">y this is handled and makes it </w:t>
@@ -6419,16 +6511,32 @@
         <w:t xml:space="preserve"> </w:t>
       </w:r>
       <w:r>
-        <w:t xml:space="preserve">been created for A4, A3 and A2. These are located in </w:t>
-      </w:r>
-    </w:p>
-    <w:p>
-      <w:r>
-        <w:t>“</w:t>
-      </w:r>
-      <w:r>
-        <w:t>J:\TECHNOLOGY\HDW\Altium\Templates</w:t>
-      </w:r>
+        <w:t xml:space="preserve">been created for A4, A3 and A2. These </w:t>
+      </w:r>
+      <w:proofErr w:type="gramStart"/>
+      <w:r>
+        <w:t>are located in</w:t>
+      </w:r>
+      <w:proofErr w:type="gramEnd"/>
+      <w:r>
+        <w:t xml:space="preserve"> </w:t>
+      </w:r>
+    </w:p>
+    <w:p>
+      <w:r>
+        <w:t xml:space="preserve">“(your local repository </w:t>
+      </w:r>
+      <w:proofErr w:type="gramStart"/>
+      <w:r>
+        <w:t>folder)</w:t>
+      </w:r>
+      <w:r>
+        <w:t>\DOC</w:t>
+      </w:r>
+      <w:r>
+        <w:t>\Templates</w:t>
+      </w:r>
+      <w:proofErr w:type="gramEnd"/>
       <w:r>
         <w:t>”</w:t>
       </w:r>
@@ -6564,8 +6672,6 @@
       <w:r>
         <w:t>in</w:t>
       </w:r>
-      <w:bookmarkStart w:id="33" w:name="_GoBack"/>
-      <w:bookmarkEnd w:id="33"/>
       <w:r>
         <w:t xml:space="preserve"> of the components shall be placed in the </w:t>
       </w:r>
@@ -6674,15 +6780,23 @@
       <w:pPr>
         <w:pStyle w:val="Heading2"/>
       </w:pPr>
-      <w:bookmarkStart w:id="34" w:name="_Toc31873269"/>
+      <w:bookmarkStart w:id="33" w:name="_Toc31873269"/>
       <w:r>
         <w:t>Layer utilization</w:t>
       </w:r>
-      <w:bookmarkEnd w:id="34"/>
-    </w:p>
-    <w:p>
-      <w:r>
-        <w:t>Mechanical 13: 3D body and assembly drawing. A 3D body shall be included on all components. “.Designator” must be included here for use on the assembly drawing. The lines on this layer shall have width 0.1mm, and a pin 1 marking must be included on components where this is relevant.</w:t>
+      <w:bookmarkEnd w:id="33"/>
+    </w:p>
+    <w:p>
+      <w:r>
+        <w:t xml:space="preserve">Mechanical 13: 3D body and assembly drawing. A 3D body shall be included on all components. </w:t>
+      </w:r>
+      <w:proofErr w:type="gramStart"/>
+      <w:r>
+        <w:t>“.Designator</w:t>
+      </w:r>
+      <w:proofErr w:type="gramEnd"/>
+      <w:r>
+        <w:t>” must be included here for use on the assembly drawing. The lines on this layer shall have width 0.1mm, and a pin 1 marking must be included on components where this is relevant.</w:t>
       </w:r>
     </w:p>
     <w:p>
@@ -6792,22 +6906,22 @@
       <w:pPr>
         <w:pStyle w:val="Heading1"/>
       </w:pPr>
-      <w:bookmarkStart w:id="35" w:name="_Toc31873270"/>
+      <w:bookmarkStart w:id="34" w:name="_Toc31873270"/>
       <w:r>
         <w:lastRenderedPageBreak/>
         <w:t>Layout</w:t>
       </w:r>
+      <w:bookmarkEnd w:id="34"/>
+    </w:p>
+    <w:p>
+      <w:pPr>
+        <w:pStyle w:val="Heading2"/>
+      </w:pPr>
+      <w:bookmarkStart w:id="35" w:name="_Toc31873271"/>
+      <w:r>
+        <w:t>Layer utilization</w:t>
+      </w:r>
       <w:bookmarkEnd w:id="35"/>
-    </w:p>
-    <w:p>
-      <w:pPr>
-        <w:pStyle w:val="Heading2"/>
-      </w:pPr>
-      <w:bookmarkStart w:id="36" w:name="_Toc31873271"/>
-      <w:r>
-        <w:t>Layer utilization</w:t>
-      </w:r>
-      <w:bookmarkEnd w:id="36"/>
     </w:p>
     <w:p>
       <w:r>
@@ -6911,70 +7025,78 @@
       <w:pPr>
         <w:pStyle w:val="Heading2"/>
       </w:pPr>
-      <w:bookmarkStart w:id="37" w:name="_Toc31873272"/>
+      <w:bookmarkStart w:id="36" w:name="_Toc31873272"/>
       <w:r>
         <w:t>Design Rules</w:t>
       </w:r>
+      <w:bookmarkEnd w:id="36"/>
+    </w:p>
+    <w:p>
+      <w:r>
+        <w:t xml:space="preserve">The design rules will </w:t>
+      </w:r>
+      <w:r>
+        <w:t>diffe</w:t>
+      </w:r>
+      <w:r>
+        <w:t>r</w:t>
+      </w:r>
+      <w:r>
+        <w:t xml:space="preserve"> from design to </w:t>
+      </w:r>
+      <w:r>
+        <w:t>design</w:t>
+      </w:r>
+      <w:r>
+        <w:t xml:space="preserve"> but to give an</w:t>
+      </w:r>
+      <w:r>
+        <w:t xml:space="preserve"> example the design rules for board C644 has been exported to</w:t>
+      </w:r>
+      <w:r>
+        <w:t>:</w:t>
+      </w:r>
+    </w:p>
+    <w:p>
+      <w:r>
+        <w:t xml:space="preserve">“(your local repository </w:t>
+      </w:r>
+      <w:proofErr w:type="gramStart"/>
+      <w:r>
+        <w:t>folder)</w:t>
+      </w:r>
+      <w:r>
+        <w:t>\DOC</w:t>
+      </w:r>
+      <w:r>
+        <w:t>\</w:t>
+      </w:r>
+      <w:r>
+        <w:t>Examples</w:t>
+      </w:r>
+      <w:proofErr w:type="gramEnd"/>
+      <w:r>
+        <w:t>”</w:t>
+      </w:r>
+    </w:p>
+    <w:p>
+      <w:r>
+        <w:t xml:space="preserve">This can be imported in to Altium Designer </w:t>
+      </w:r>
+      <w:r>
+        <w:t>to give a starting point for similar boards.</w:t>
+      </w:r>
+    </w:p>
+    <w:p>
+      <w:pPr>
+        <w:pStyle w:val="Heading2"/>
+      </w:pPr>
+      <w:bookmarkStart w:id="37" w:name="_Toc31873273"/>
+      <w:r>
+        <w:t>Drill Table</w:t>
+      </w:r>
+      <w:bookmarkStart w:id="38" w:name="_GoBack"/>
       <w:bookmarkEnd w:id="37"/>
-    </w:p>
-    <w:p>
-      <w:r>
-        <w:t xml:space="preserve">The design rules will </w:t>
-      </w:r>
-      <w:r>
-        <w:t>diffe</w:t>
-      </w:r>
-      <w:r>
-        <w:t>r</w:t>
-      </w:r>
-      <w:r>
-        <w:t xml:space="preserve"> from design to </w:t>
-      </w:r>
-      <w:r>
-        <w:t>design</w:t>
-      </w:r>
-      <w:r>
-        <w:t xml:space="preserve"> but to give an</w:t>
-      </w:r>
-      <w:r>
-        <w:t xml:space="preserve"> example the design rules for board C644 has been exported to</w:t>
-      </w:r>
-      <w:r>
-        <w:t>:</w:t>
-      </w:r>
-    </w:p>
-    <w:p>
-      <w:hyperlink r:id="rId34" w:history="1">
-        <w:r>
-          <w:rPr>
-            <w:rStyle w:val="Hyperlink"/>
-          </w:rPr>
-          <w:t>J:\TECHNOLOGY\HDW\Altium\Example</w:t>
-        </w:r>
-        <w:r>
-          <w:rPr>
-            <w:rStyle w:val="Hyperlink"/>
-          </w:rPr>
-          <w:t>s</w:t>
-        </w:r>
-      </w:hyperlink>
-    </w:p>
-    <w:p>
-      <w:r>
-        <w:t xml:space="preserve">This can be imported in to Altium Designer </w:t>
-      </w:r>
-      <w:r>
-        <w:t>to give a starting point for similar boards.</w:t>
-      </w:r>
-    </w:p>
-    <w:p>
-      <w:pPr>
-        <w:pStyle w:val="Heading2"/>
-      </w:pPr>
-      <w:bookmarkStart w:id="38" w:name="_Toc31873273"/>
-      <w:r>
-        <w:t>Drill Table</w:t>
-      </w:r>
       <w:bookmarkEnd w:id="38"/>
     </w:p>
     <w:p>
@@ -7120,7 +7242,7 @@
                     <pic:cNvPicPr/>
                   </pic:nvPicPr>
                   <pic:blipFill>
-                    <a:blip r:embed="rId35"/>
+                    <a:blip r:embed="rId34"/>
                     <a:stretch>
                       <a:fillRect/>
                     </a:stretch>
@@ -7162,7 +7284,7 @@
                     <pic:cNvPicPr/>
                   </pic:nvPicPr>
                   <pic:blipFill>
-                    <a:blip r:embed="rId36"/>
+                    <a:blip r:embed="rId35"/>
                     <a:stretch>
                       <a:fillRect/>
                     </a:stretch>
@@ -7199,7 +7321,15 @@
     </w:p>
     <w:p>
       <w:r>
-        <w:t xml:space="preserve">Altium has support for tight integration with a number of MCAD tools, unfortunately not (yet) Siemens NX. </w:t>
+        <w:t xml:space="preserve">Altium has support for tight integration with </w:t>
+      </w:r>
+      <w:proofErr w:type="gramStart"/>
+      <w:r>
+        <w:t>a number of</w:t>
+      </w:r>
+      <w:proofErr w:type="gramEnd"/>
+      <w:r>
+        <w:t xml:space="preserve"> MCAD tools, unfortunately not (yet) Siemens NX. </w:t>
       </w:r>
     </w:p>
     <w:p>
@@ -7425,12 +7555,17 @@
         <w:t xml:space="preserve"> </w:t>
       </w:r>
       <w:proofErr w:type="spellStart"/>
+      <w:proofErr w:type="gramStart"/>
       <w:r>
         <w:t>future</w:t>
       </w:r>
       <w:proofErr w:type="spellEnd"/>
       <w:r>
-        <w:t>…..</w:t>
+        <w:t>….</w:t>
+      </w:r>
+      <w:proofErr w:type="gramEnd"/>
+      <w:r>
+        <w:t>.</w:t>
       </w:r>
       <w:bookmarkEnd w:id="45"/>
     </w:p>
@@ -7540,11 +7675,11 @@
       </w:pPr>
     </w:p>
     <w:sectPr>
-      <w:headerReference w:type="default" r:id="rId37"/>
-      <w:footerReference w:type="even" r:id="rId38"/>
-      <w:footerReference w:type="default" r:id="rId39"/>
-      <w:headerReference w:type="first" r:id="rId40"/>
-      <w:footerReference w:type="first" r:id="rId41"/>
+      <w:headerReference w:type="default" r:id="rId36"/>
+      <w:footerReference w:type="even" r:id="rId37"/>
+      <w:footerReference w:type="default" r:id="rId38"/>
+      <w:headerReference w:type="first" r:id="rId39"/>
+      <w:footerReference w:type="first" r:id="rId40"/>
       <w:type w:val="continuous"/>
       <w:pgSz w:w="11906" w:h="16838"/>
       <w:pgMar w:top="1418" w:right="1133" w:bottom="1440" w:left="1440" w:header="284" w:footer="624" w:gutter="0"/>
@@ -12385,7 +12520,7 @@
     </w:rPrDefault>
     <w:pPrDefault/>
   </w:docDefaults>
-  <w:latentStyles w:defLockedState="0" w:defUIPriority="99" w:defSemiHidden="0" w:defUnhideWhenUsed="0" w:defQFormat="0" w:count="376">
+  <w:latentStyles w:defLockedState="0" w:defUIPriority="99" w:defSemiHidden="0" w:defUnhideWhenUsed="0" w:defQFormat="0" w:count="377">
     <w:lsdException w:name="Normal" w:uiPriority="0" w:qFormat="1"/>
     <w:lsdException w:name="heading 1" w:uiPriority="0" w:qFormat="1"/>
     <w:lsdException w:name="heading 2" w:uiPriority="0" w:qFormat="1"/>
@@ -12759,6 +12894,7 @@
     <w:lsdException w:name="Hashtag" w:semiHidden="1" w:unhideWhenUsed="1"/>
     <w:lsdException w:name="Unresolved Mention" w:semiHidden="1" w:unhideWhenUsed="1"/>
     <w:lsdException w:name="Smart Link" w:semiHidden="1" w:unhideWhenUsed="1"/>
+    <w:lsdException w:name="Smart Link Error" w:semiHidden="1" w:unhideWhenUsed="1"/>
   </w:latentStyles>
   <w:style w:type="paragraph" w:default="1" w:styleId="Normal">
     <w:name w:val="Normal"/>
@@ -14064,6 +14200,7 @@
     <w:rsid w:val="00D004FF"/>
     <w:rsid w:val="00D60648"/>
     <w:rsid w:val="00D66933"/>
+    <w:rsid w:val="00E65234"/>
     <w:rsid w:val="00F81221"/>
   </w:rsids>
   <m:mathPr>
@@ -14081,7 +14218,7 @@
   </m:mathPr>
   <w:themeFontLang w:val="en-GB"/>
   <w:clrSchemeMapping w:bg1="light1" w:t1="dark1" w:bg2="light2" w:t2="dark2" w:accent1="accent1" w:accent2="accent2" w:accent3="accent3" w:accent4="accent4" w:accent5="accent5" w:accent6="accent6" w:hyperlink="hyperlink" w:followedHyperlink="followedHyperlink"/>
-  <w:decimalSymbol w:val=","/>
+  <w:decimalSymbol w:val="."/>
   <w:listSeparator w:val=";"/>
 </w:settings>
 </file>
@@ -14103,7 +14240,7 @@
       </w:pPr>
     </w:pPrDefault>
   </w:docDefaults>
-  <w:latentStyles w:defLockedState="0" w:defUIPriority="99" w:defSemiHidden="0" w:defUnhideWhenUsed="0" w:defQFormat="0" w:count="376">
+  <w:latentStyles w:defLockedState="0" w:defUIPriority="99" w:defSemiHidden="0" w:defUnhideWhenUsed="0" w:defQFormat="0" w:count="377">
     <w:lsdException w:name="Normal" w:uiPriority="0" w:qFormat="1"/>
     <w:lsdException w:name="heading 1" w:uiPriority="9" w:qFormat="1"/>
     <w:lsdException w:name="heading 2" w:semiHidden="1" w:uiPriority="9" w:unhideWhenUsed="1" w:qFormat="1"/>
@@ -14477,6 +14614,7 @@
     <w:lsdException w:name="Hashtag" w:semiHidden="1" w:unhideWhenUsed="1"/>
     <w:lsdException w:name="Unresolved Mention" w:semiHidden="1" w:unhideWhenUsed="1"/>
     <w:lsdException w:name="Smart Link" w:semiHidden="1" w:unhideWhenUsed="1"/>
+    <w:lsdException w:name="Smart Link Error" w:semiHidden="1" w:unhideWhenUsed="1"/>
   </w:latentStyles>
   <w:style w:type="paragraph" w:default="1" w:styleId="Normal">
     <w:name w:val="Normal"/>
@@ -14815,10 +14953,6 @@
 </file>
 
 <file path=customXml/item1.xml><?xml version="1.0" encoding="utf-8"?>
-<LongProperties xmlns="http://schemas.microsoft.com/office/2006/metadata/longProperties"/>
-</file>
-
-<file path=customXml/item2.xml><?xml version="1.0" encoding="utf-8"?>
 <?mso-contentType ?>
 <FormTemplates xmlns="http://schemas.microsoft.com/sharepoint/v3/contenttype/forms">
   <Display>DocumentLibraryForm</Display>
@@ -14827,15 +14961,11 @@
 </FormTemplates>
 </file>
 
-<file path=customXml/item3.xml><?xml version="1.0" encoding="utf-8"?>
-<p:properties xmlns:p="http://schemas.microsoft.com/office/2006/metadata/properties" xmlns:xsi="http://www.w3.org/2001/XMLSchema-instance" xmlns:pc="http://schemas.microsoft.com/office/infopath/2007/PartnerControls">
-  <documentManagement>
-    <Tomra_x0020_Projects_x0020_Listing xmlns="484af04f-99d3-4d62-9d10-330b9733deb8"/>
-  </documentManagement>
-</p:properties>
+<file path=customXml/item2.xml><?xml version="1.0" encoding="utf-8"?>
+<LongProperties xmlns="http://schemas.microsoft.com/office/2006/metadata/longProperties"/>
 </file>
 
-<file path=customXml/item4.xml><?xml version="1.0" encoding="utf-8"?>
+<file path=customXml/item3.xml><?xml version="1.0" encoding="utf-8"?>
 <ct:contentTypeSchema xmlns:ct="http://schemas.microsoft.com/office/2006/metadata/contentType" xmlns:ma="http://schemas.microsoft.com/office/2006/metadata/properties/metaAttributes" ct:_="" ma:_="" ma:contentTypeName="Tomra Document Template" ma:contentTypeID="0x010100AE9E05202875284D8B708F472A1EA86B" ma:contentTypeVersion="" ma:contentTypeDescription="Create a new document with Tomra Header." ma:contentTypeScope="" ma:versionID="7e3db51194863fc103fb9b584afd1bed">
   <xsd:schema xmlns:xsd="http://www.w3.org/2001/XMLSchema" xmlns:xs="http://www.w3.org/2001/XMLSchema" xmlns:p="http://schemas.microsoft.com/office/2006/metadata/properties" xmlns:ns2="484af04f-99d3-4d62-9d10-330b9733deb8" targetNamespace="http://schemas.microsoft.com/office/2006/metadata/properties" ma:root="true" ma:fieldsID="8af6748d27ccb0f1be0ef818600f33b9" ns2:_="">
     <xsd:import namespace="484af04f-99d3-4d62-9d10-330b9733deb8"/>
@@ -14986,11 +15116,27 @@
 </ct:contentTypeSchema>
 </file>
 
+<file path=customXml/item4.xml><?xml version="1.0" encoding="utf-8"?>
+<p:properties xmlns:p="http://schemas.microsoft.com/office/2006/metadata/properties" xmlns:xsi="http://www.w3.org/2001/XMLSchema-instance" xmlns:pc="http://schemas.microsoft.com/office/infopath/2007/PartnerControls">
+  <documentManagement>
+    <Tomra_x0020_Projects_x0020_Listing xmlns="484af04f-99d3-4d62-9d10-330b9733deb8"/>
+  </documentManagement>
+</p:properties>
+</file>
+
 <file path=customXml/item5.xml><?xml version="1.0" encoding="utf-8"?>
 <b:Sources xmlns:b="http://schemas.openxmlformats.org/officeDocument/2006/bibliography" xmlns="http://schemas.openxmlformats.org/officeDocument/2006/bibliography" SelectedStyle="\APA.XSL" StyleName="APA"/>
 </file>
 
 <file path=customXml/itemProps1.xml><?xml version="1.0" encoding="utf-8"?>
+<ds:datastoreItem xmlns:ds="http://schemas.openxmlformats.org/officeDocument/2006/customXml" ds:itemID="{EE1E355D-0835-4D2F-9D7C-10A58ECA4666}">
+  <ds:schemaRefs>
+    <ds:schemaRef ds:uri="http://schemas.microsoft.com/sharepoint/v3/contenttype/forms"/>
+  </ds:schemaRefs>
+</ds:datastoreItem>
+</file>
+
+<file path=customXml/itemProps2.xml><?xml version="1.0" encoding="utf-8"?>
 <ds:datastoreItem xmlns:ds="http://schemas.openxmlformats.org/officeDocument/2006/customXml" ds:itemID="{64EDEEAF-D52B-44A2-8901-A271B14A80EB}">
   <ds:schemaRefs>
     <ds:schemaRef ds:uri="http://schemas.microsoft.com/office/2006/metadata/longProperties"/>
@@ -14998,31 +15144,7 @@
 </ds:datastoreItem>
 </file>
 
-<file path=customXml/itemProps2.xml><?xml version="1.0" encoding="utf-8"?>
-<ds:datastoreItem xmlns:ds="http://schemas.openxmlformats.org/officeDocument/2006/customXml" ds:itemID="{EE1E355D-0835-4D2F-9D7C-10A58ECA4666}">
-  <ds:schemaRefs>
-    <ds:schemaRef ds:uri="http://schemas.microsoft.com/sharepoint/v3/contenttype/forms"/>
-  </ds:schemaRefs>
-</ds:datastoreItem>
-</file>
-
 <file path=customXml/itemProps3.xml><?xml version="1.0" encoding="utf-8"?>
-<ds:datastoreItem xmlns:ds="http://schemas.openxmlformats.org/officeDocument/2006/customXml" ds:itemID="{A6AC7662-9EEE-4069-90F5-74CB4C0B4C49}">
-  <ds:schemaRefs>
-    <ds:schemaRef ds:uri="http://purl.org/dc/elements/1.1/"/>
-    <ds:schemaRef ds:uri="http://schemas.microsoft.com/office/2006/metadata/properties"/>
-    <ds:schemaRef ds:uri="http://purl.org/dc/terms/"/>
-    <ds:schemaRef ds:uri="http://schemas.openxmlformats.org/package/2006/metadata/core-properties"/>
-    <ds:schemaRef ds:uri="http://schemas.microsoft.com/office/2006/documentManagement/types"/>
-    <ds:schemaRef ds:uri="http://schemas.microsoft.com/office/infopath/2007/PartnerControls"/>
-    <ds:schemaRef ds:uri="484af04f-99d3-4d62-9d10-330b9733deb8"/>
-    <ds:schemaRef ds:uri="http://www.w3.org/XML/1998/namespace"/>
-    <ds:schemaRef ds:uri="http://purl.org/dc/dcmitype/"/>
-  </ds:schemaRefs>
-</ds:datastoreItem>
-</file>
-
-<file path=customXml/itemProps4.xml><?xml version="1.0" encoding="utf-8"?>
 <ds:datastoreItem xmlns:ds="http://schemas.openxmlformats.org/officeDocument/2006/customXml" ds:itemID="{3B0B9A8E-317E-4729-B768-CDB2F8B2440C}">
   <ds:schemaRefs>
     <ds:schemaRef ds:uri="http://schemas.microsoft.com/office/2006/metadata/contentType"/>
@@ -15040,8 +15162,18 @@
 </ds:datastoreItem>
 </file>
 
+<file path=customXml/itemProps4.xml><?xml version="1.0" encoding="utf-8"?>
+<ds:datastoreItem xmlns:ds="http://schemas.openxmlformats.org/officeDocument/2006/customXml" ds:itemID="{A6AC7662-9EEE-4069-90F5-74CB4C0B4C49}">
+  <ds:schemaRefs>
+    <ds:schemaRef ds:uri="http://schemas.microsoft.com/office/2006/metadata/properties"/>
+    <ds:schemaRef ds:uri="http://schemas.microsoft.com/office/infopath/2007/PartnerControls"/>
+    <ds:schemaRef ds:uri="484af04f-99d3-4d62-9d10-330b9733deb8"/>
+  </ds:schemaRefs>
+</ds:datastoreItem>
+</file>
+
 <file path=customXml/itemProps5.xml><?xml version="1.0" encoding="utf-8"?>
-<ds:datastoreItem xmlns:ds="http://schemas.openxmlformats.org/officeDocument/2006/customXml" ds:itemID="{DF7B16DA-16E7-4D72-ADBD-1F09AEEA9678}">
+<ds:datastoreItem xmlns:ds="http://schemas.openxmlformats.org/officeDocument/2006/customXml" ds:itemID="{F25FA5FE-CAE9-474C-B94B-DFDA519D1EBF}">
   <ds:schemaRefs>
     <ds:schemaRef ds:uri="http://schemas.openxmlformats.org/officeDocument/2006/bibliography"/>
   </ds:schemaRefs>

</xml_diff>